<commit_message>
Update 20200629 Research Log.docx
</commit_message>
<xml_diff>
--- a/research-log/20200629 Research Log.docx
+++ b/research-log/20200629 Research Log.docx
@@ -3,39 +3,44 @@
 <w:document xmlns:wpc="http://schemas.microsoft.com/office/word/2010/wordprocessingCanvas" xmlns:cx="http://schemas.microsoft.com/office/drawing/2014/chartex" xmlns:cx1="http://schemas.microsoft.com/office/drawing/2015/9/8/chartex" xmlns:cx2="http://schemas.microsoft.com/office/drawing/2015/10/21/chartex" xmlns:cx3="http://schemas.microsoft.com/office/drawing/2016/5/9/chartex" xmlns:cx4="http://schemas.microsoft.com/office/drawing/2016/5/10/chartex" xmlns:cx5="http://schemas.microsoft.com/office/drawing/2016/5/11/chartex" xmlns:cx6="http://schemas.microsoft.com/office/drawing/2016/5/12/chartex" xmlns:cx7="http://schemas.microsoft.com/office/drawing/2016/5/13/chartex" xmlns:cx8="http://schemas.microsoft.com/office/drawing/2016/5/14/chartex" xmlns:mc="http://schemas.openxmlformats.org/markup-compatibility/2006" xmlns:aink="http://schemas.microsoft.com/office/drawing/2016/ink" xmlns:am3d="http://schemas.microsoft.com/office/drawing/2017/model3d" xmlns:o="urn:schemas-microsoft-com:office:office" xmlns:r="http://schemas.openxmlformats.org/officeDocument/2006/relationships" xmlns:m="http://schemas.openxmlformats.org/officeDocument/2006/math" xmlns:v="urn:schemas-microsoft-com:vml" xmlns:wp14="http://schemas.microsoft.com/office/word/2010/wordprocessingDrawing" xmlns:wp="http://schemas.openxmlformats.org/drawingml/2006/wordprocessingDrawing" xmlns:w10="urn:schemas-microsoft-com:office:word" xmlns:w="http://schemas.openxmlformats.org/wordprocessingml/2006/main" xmlns:w14="http://schemas.microsoft.com/office/word/2010/wordml" xmlns:w15="http://schemas.microsoft.com/office/word/2012/wordml" xmlns:w16cex="http://schemas.microsoft.com/office/word/2018/wordml/cex" xmlns:w16cid="http://schemas.microsoft.com/office/word/2016/wordml/cid" xmlns:w16="http://schemas.microsoft.com/office/word/2018/wordml" xmlns:w16se="http://schemas.microsoft.com/office/word/2015/wordml/symex" xmlns:wpg="http://schemas.microsoft.com/office/word/2010/wordprocessingGroup" xmlns:wpi="http://schemas.microsoft.com/office/word/2010/wordprocessingInk" xmlns:wne="http://schemas.microsoft.com/office/word/2006/wordml" xmlns:wps="http://schemas.microsoft.com/office/word/2010/wordprocessingShape" mc:Ignorable="w14 w15 w16se w16cid w16 w16cex wp14">
   <w:body>
     <w:p>
+      <w:r>
+        <w:t>This week I have tried to make an outline for the Introduction, Literature Review and Methodology part for my dissertation:</w:t>
+      </w:r>
+    </w:p>
+    <w:p/>
+    <w:p>
       <w:pPr>
         <w:rPr>
-          <w:rFonts w:hint="eastAsia"/>
+          <w:b/>
+          <w:bCs/>
         </w:rPr>
       </w:pPr>
       <w:r>
-        <w:t xml:space="preserve">Outline of </w:t>
-      </w:r>
-      <w:r>
         <w:rPr>
-          <w:rFonts w:hint="eastAsia"/>
+          <w:b/>
+          <w:bCs/>
         </w:rPr>
-        <w:t>Di</w:t>
-      </w:r>
-      <w:r>
-        <w:t>ssertation:</w:t>
+        <w:t>A. Introduction</w:t>
+      </w:r>
+    </w:p>
+    <w:p>
+      <w:r>
+        <w:t>-Current Nature of Construction industry</w:t>
+      </w:r>
+    </w:p>
+    <w:p>
+      <w:r>
+        <w:t>-&gt; How big and its importance to economy?</w:t>
       </w:r>
     </w:p>
     <w:p/>
     <w:p>
       <w:r>
-        <w:t>A. Introduction</w:t>
-      </w:r>
-    </w:p>
-    <w:p>
-      <w:r>
-        <w:t>-Current Nature of Construction industry</w:t>
-      </w:r>
-    </w:p>
-    <w:p>
-      <w:r>
         <w:t>-Industry Problem</w:t>
       </w:r>
+      <w:r>
+        <w:t xml:space="preserve"> on:</w:t>
+      </w:r>
     </w:p>
     <w:p>
       <w:r>
@@ -53,6 +58,7 @@
         <w:t>Safety</w:t>
       </w:r>
     </w:p>
+    <w:p/>
     <w:p>
       <w:r>
         <w:t>-Smart City Context</w:t>
@@ -60,35 +66,70 @@
     </w:p>
     <w:p>
       <w:r>
+        <w:t>-&gt; How smart city context to solve the problem:</w:t>
+      </w:r>
+    </w:p>
+    <w:p/>
+    <w:p>
+      <w:r>
         <w:t>-NASA Control Room</w:t>
       </w:r>
     </w:p>
     <w:p>
       <w:r>
+        <w:t>-&gt;can NASA control room to solve these industry problems?</w:t>
+      </w:r>
+    </w:p>
+    <w:p/>
+    <w:p>
+      <w:r>
         <w:t>-Research Objective</w:t>
       </w:r>
     </w:p>
+    <w:p/>
     <w:p>
       <w:r>
         <w:t>-Research Contribution</w:t>
       </w:r>
     </w:p>
+    <w:p>
+      <w:r>
+        <w:br w:type="page"/>
+      </w:r>
+    </w:p>
+    <w:p>
+      <w:pPr>
+        <w:rPr>
+          <w:b/>
+          <w:bCs/>
+        </w:rPr>
+      </w:pPr>
+      <w:r>
+        <w:rPr>
+          <w:b/>
+          <w:bCs/>
+        </w:rPr>
+        <w:lastRenderedPageBreak/>
+        <w:t>B. Literature Review</w:t>
+      </w:r>
+    </w:p>
+    <w:p>
+      <w:r>
+        <w:t>-Smart City</w:t>
+      </w:r>
+    </w:p>
+    <w:p>
+      <w:r>
+        <w:t>-&gt;What is smart city</w:t>
+      </w:r>
+    </w:p>
     <w:p/>
     <w:p>
       <w:r>
-        <w:t>B. Literature Review</w:t>
-      </w:r>
-    </w:p>
-    <w:p>
-      <w:r>
-        <w:t>-Smart City</w:t>
-      </w:r>
-    </w:p>
-    <w:p>
-      <w:r>
         <w:t xml:space="preserve">-Gap of Construction Industry </w:t>
       </w:r>
     </w:p>
+    <w:p/>
     <w:p>
       <w:r>
         <w:t>-NASA Control Room</w:t>
@@ -96,23 +137,58 @@
     </w:p>
     <w:p>
       <w:r>
+        <w:t>-&gt; Traditional NASA Control Room</w:t>
+      </w:r>
+    </w:p>
+    <w:p/>
+    <w:p>
+      <w:r>
         <w:t>-Other Industry</w:t>
       </w:r>
     </w:p>
     <w:p>
       <w:r>
-        <w:t>-Real Time Data</w:t>
-      </w:r>
-    </w:p>
-    <w:p>
-      <w:r>
-        <w:t>- BIM360 + Forge</w:t>
-      </w:r>
-    </w:p>
-    <w:p>
-      <w:r>
-        <w:t>-</w:t>
-      </w:r>
+        <w:t>-&gt;How other industry use control room concept?</w:t>
+      </w:r>
+    </w:p>
+    <w:p/>
+    <w:p>
+      <w:r>
+        <w:t>-Current development on:</w:t>
+      </w:r>
+    </w:p>
+    <w:p>
+      <w:pPr>
+        <w:pStyle w:val="ListParagraph"/>
+        <w:numPr>
+          <w:ilvl w:val="0"/>
+          <w:numId w:val="1"/>
+        </w:numPr>
+      </w:pPr>
+      <w:r>
+        <w:t>Real Time Data</w:t>
+      </w:r>
+    </w:p>
+    <w:p>
+      <w:pPr>
+        <w:pStyle w:val="ListParagraph"/>
+        <w:numPr>
+          <w:ilvl w:val="0"/>
+          <w:numId w:val="1"/>
+        </w:numPr>
+      </w:pPr>
+      <w:r>
+        <w:t>BIM360 + Forge</w:t>
+      </w:r>
+    </w:p>
+    <w:p>
+      <w:pPr>
+        <w:pStyle w:val="ListParagraph"/>
+        <w:numPr>
+          <w:ilvl w:val="0"/>
+          <w:numId w:val="1"/>
+        </w:numPr>
+      </w:pPr>
       <w:proofErr w:type="spellStart"/>
       <w:r>
         <w:t>PowerBI</w:t>
@@ -122,27 +198,52 @@
         <w:t xml:space="preserve"> Dashboard</w:t>
       </w:r>
     </w:p>
+    <w:p>
+      <w:r>
+        <w:br w:type="page"/>
+      </w:r>
+    </w:p>
+    <w:p>
+      <w:pPr>
+        <w:rPr>
+          <w:b/>
+          <w:bCs/>
+        </w:rPr>
+      </w:pPr>
+      <w:r>
+        <w:rPr>
+          <w:b/>
+          <w:bCs/>
+        </w:rPr>
+        <w:lastRenderedPageBreak/>
+        <w:t>C. Methodology</w:t>
+      </w:r>
+    </w:p>
+    <w:p>
+      <w:r>
+        <w:t>-System Architecture of NASA Control Room in Construction</w:t>
+      </w:r>
+    </w:p>
+    <w:p>
+      <w:r>
+        <w:t>-&gt; How the ecosystem works</w:t>
+      </w:r>
+    </w:p>
     <w:p/>
     <w:p>
       <w:r>
-        <w:t>C. Methodology</w:t>
-      </w:r>
-    </w:p>
-    <w:p>
-      <w:r>
-        <w:t>- System Architecture of NASA Control Room in Construction</w:t>
-      </w:r>
-    </w:p>
-    <w:p>
-      <w:r>
         <w:t>-Sensor Data</w:t>
       </w:r>
     </w:p>
     <w:p>
       <w:r>
-        <w:t>-&gt; How its works , how to collect</w:t>
-      </w:r>
-    </w:p>
+        <w:t xml:space="preserve">-&gt; </w:t>
+      </w:r>
+      <w:r>
+        <w:t>how the sensor to collect the data</w:t>
+      </w:r>
+    </w:p>
+    <w:p/>
     <w:p>
       <w:r>
         <w:t>-Web Server</w:t>
@@ -164,6 +265,7 @@
         <w:t>w the endpoint to be build</w:t>
       </w:r>
     </w:p>
+    <w:p/>
     <w:p>
       <w:r>
         <w:t>-Infrastructure for visualisation</w:t>
@@ -171,13 +273,33 @@
     </w:p>
     <w:p>
       <w:r>
-        <w:t>-&gt; BIM360 , Forge : Viewer</w:t>
-      </w:r>
-    </w:p>
-    <w:p>
-      <w:r>
         <w:t xml:space="preserve">-&gt; </w:t>
       </w:r>
+      <w:r>
+        <w:t xml:space="preserve">How </w:t>
+      </w:r>
+      <w:r>
+        <w:t xml:space="preserve">BIM360 </w:t>
+      </w:r>
+      <w:r>
+        <w:t xml:space="preserve">+ </w:t>
+      </w:r>
+      <w:proofErr w:type="gramStart"/>
+      <w:r>
+        <w:t>Forge :</w:t>
+      </w:r>
+      <w:proofErr w:type="gramEnd"/>
+      <w:r>
+        <w:t xml:space="preserve"> Viewer</w:t>
+      </w:r>
+    </w:p>
+    <w:p>
+      <w:r>
+        <w:t xml:space="preserve">-&gt; </w:t>
+      </w:r>
+      <w:r>
+        <w:t xml:space="preserve">How </w:t>
+      </w:r>
       <w:proofErr w:type="spellStart"/>
       <w:r>
         <w:t>PowerBI</w:t>
@@ -186,10 +308,13 @@
       <w:r>
         <w:t xml:space="preserve"> Dashboard</w:t>
       </w:r>
-    </w:p>
-    <w:p>
-      <w:r>
-        <w:lastRenderedPageBreak/>
+      <w:r>
+        <w:t xml:space="preserve"> to be built</w:t>
+      </w:r>
+    </w:p>
+    <w:p/>
+    <w:p>
+      <w:r>
         <w:t>-Field Test and Data Collection</w:t>
       </w:r>
     </w:p>
@@ -226,9 +351,6 @@
         </w:rPr>
       </w:pPr>
       <w:r>
-        <w:t>-&gt;</w:t>
-      </w:r>
-      <w:r>
         <w:rPr>
           <w:rFonts w:ascii="Calibri" w:hAnsi="Calibri" w:cs="Calibri"/>
           <w:sz w:val="22"/>
@@ -298,6 +420,127 @@
     </w:sectPr>
   </w:body>
 </w:document>
+</file>
+
+<file path=word/numbering.xml><?xml version="1.0" encoding="utf-8"?>
+<w:numbering xmlns:wpc="http://schemas.microsoft.com/office/word/2010/wordprocessingCanvas" xmlns:cx="http://schemas.microsoft.com/office/drawing/2014/chartex" xmlns:cx1="http://schemas.microsoft.com/office/drawing/2015/9/8/chartex" xmlns:cx2="http://schemas.microsoft.com/office/drawing/2015/10/21/chartex" xmlns:cx3="http://schemas.microsoft.com/office/drawing/2016/5/9/chartex" xmlns:cx4="http://schemas.microsoft.com/office/drawing/2016/5/10/chartex" xmlns:cx5="http://schemas.microsoft.com/office/drawing/2016/5/11/chartex" xmlns:cx6="http://schemas.microsoft.com/office/drawing/2016/5/12/chartex" xmlns:cx7="http://schemas.microsoft.com/office/drawing/2016/5/13/chartex" xmlns:cx8="http://schemas.microsoft.com/office/drawing/2016/5/14/chartex" xmlns:mc="http://schemas.openxmlformats.org/markup-compatibility/2006" xmlns:aink="http://schemas.microsoft.com/office/drawing/2016/ink" xmlns:am3d="http://schemas.microsoft.com/office/drawing/2017/model3d" xmlns:o="urn:schemas-microsoft-com:office:office" xmlns:r="http://schemas.openxmlformats.org/officeDocument/2006/relationships" xmlns:m="http://schemas.openxmlformats.org/officeDocument/2006/math" xmlns:v="urn:schemas-microsoft-com:vml" xmlns:wp14="http://schemas.microsoft.com/office/word/2010/wordprocessingDrawing" xmlns:wp="http://schemas.openxmlformats.org/drawingml/2006/wordprocessingDrawing" xmlns:w10="urn:schemas-microsoft-com:office:word" xmlns:w="http://schemas.openxmlformats.org/wordprocessingml/2006/main" xmlns:w14="http://schemas.microsoft.com/office/word/2010/wordml" xmlns:w15="http://schemas.microsoft.com/office/word/2012/wordml" xmlns:w16cex="http://schemas.microsoft.com/office/word/2018/wordml/cex" xmlns:w16cid="http://schemas.microsoft.com/office/word/2016/wordml/cid" xmlns:w16="http://schemas.microsoft.com/office/word/2018/wordml" xmlns:w16se="http://schemas.microsoft.com/office/word/2015/wordml/symex" xmlns:wpg="http://schemas.microsoft.com/office/word/2010/wordprocessingGroup" xmlns:wpi="http://schemas.microsoft.com/office/word/2010/wordprocessingInk" xmlns:wne="http://schemas.microsoft.com/office/word/2006/wordml" xmlns:wps="http://schemas.microsoft.com/office/word/2010/wordprocessingShape" mc:Ignorable="w14 w15 w16se w16cid w16 w16cex wp14">
+  <w:abstractNum w:abstractNumId="0" w15:restartNumberingAfterBreak="0">
+    <w:nsid w:val="61930662"/>
+    <w:multiLevelType w:val="hybridMultilevel"/>
+    <w:tmpl w:val="03983F0E"/>
+    <w:lvl w:ilvl="0" w:tplc="3C090001">
+      <w:start w:val="1"/>
+      <w:numFmt w:val="bullet"/>
+      <w:lvlText w:val=""/>
+      <w:lvlJc w:val="left"/>
+      <w:pPr>
+        <w:ind w:left="720" w:hanging="360"/>
+      </w:pPr>
+      <w:rPr>
+        <w:rFonts w:ascii="Symbol" w:hAnsi="Symbol" w:hint="default"/>
+      </w:rPr>
+    </w:lvl>
+    <w:lvl w:ilvl="1" w:tplc="3C090003" w:tentative="1">
+      <w:start w:val="1"/>
+      <w:numFmt w:val="bullet"/>
+      <w:lvlText w:val="o"/>
+      <w:lvlJc w:val="left"/>
+      <w:pPr>
+        <w:ind w:left="1440" w:hanging="360"/>
+      </w:pPr>
+      <w:rPr>
+        <w:rFonts w:ascii="Courier New" w:hAnsi="Courier New" w:cs="Courier New" w:hint="default"/>
+      </w:rPr>
+    </w:lvl>
+    <w:lvl w:ilvl="2" w:tplc="3C090005" w:tentative="1">
+      <w:start w:val="1"/>
+      <w:numFmt w:val="bullet"/>
+      <w:lvlText w:val=""/>
+      <w:lvlJc w:val="left"/>
+      <w:pPr>
+        <w:ind w:left="2160" w:hanging="360"/>
+      </w:pPr>
+      <w:rPr>
+        <w:rFonts w:ascii="Wingdings" w:hAnsi="Wingdings" w:hint="default"/>
+      </w:rPr>
+    </w:lvl>
+    <w:lvl w:ilvl="3" w:tplc="3C090001" w:tentative="1">
+      <w:start w:val="1"/>
+      <w:numFmt w:val="bullet"/>
+      <w:lvlText w:val=""/>
+      <w:lvlJc w:val="left"/>
+      <w:pPr>
+        <w:ind w:left="2880" w:hanging="360"/>
+      </w:pPr>
+      <w:rPr>
+        <w:rFonts w:ascii="Symbol" w:hAnsi="Symbol" w:hint="default"/>
+      </w:rPr>
+    </w:lvl>
+    <w:lvl w:ilvl="4" w:tplc="3C090003" w:tentative="1">
+      <w:start w:val="1"/>
+      <w:numFmt w:val="bullet"/>
+      <w:lvlText w:val="o"/>
+      <w:lvlJc w:val="left"/>
+      <w:pPr>
+        <w:ind w:left="3600" w:hanging="360"/>
+      </w:pPr>
+      <w:rPr>
+        <w:rFonts w:ascii="Courier New" w:hAnsi="Courier New" w:cs="Courier New" w:hint="default"/>
+      </w:rPr>
+    </w:lvl>
+    <w:lvl w:ilvl="5" w:tplc="3C090005" w:tentative="1">
+      <w:start w:val="1"/>
+      <w:numFmt w:val="bullet"/>
+      <w:lvlText w:val=""/>
+      <w:lvlJc w:val="left"/>
+      <w:pPr>
+        <w:ind w:left="4320" w:hanging="360"/>
+      </w:pPr>
+      <w:rPr>
+        <w:rFonts w:ascii="Wingdings" w:hAnsi="Wingdings" w:hint="default"/>
+      </w:rPr>
+    </w:lvl>
+    <w:lvl w:ilvl="6" w:tplc="3C090001" w:tentative="1">
+      <w:start w:val="1"/>
+      <w:numFmt w:val="bullet"/>
+      <w:lvlText w:val=""/>
+      <w:lvlJc w:val="left"/>
+      <w:pPr>
+        <w:ind w:left="5040" w:hanging="360"/>
+      </w:pPr>
+      <w:rPr>
+        <w:rFonts w:ascii="Symbol" w:hAnsi="Symbol" w:hint="default"/>
+      </w:rPr>
+    </w:lvl>
+    <w:lvl w:ilvl="7" w:tplc="3C090003" w:tentative="1">
+      <w:start w:val="1"/>
+      <w:numFmt w:val="bullet"/>
+      <w:lvlText w:val="o"/>
+      <w:lvlJc w:val="left"/>
+      <w:pPr>
+        <w:ind w:left="5760" w:hanging="360"/>
+      </w:pPr>
+      <w:rPr>
+        <w:rFonts w:ascii="Courier New" w:hAnsi="Courier New" w:cs="Courier New" w:hint="default"/>
+      </w:rPr>
+    </w:lvl>
+    <w:lvl w:ilvl="8" w:tplc="3C090005" w:tentative="1">
+      <w:start w:val="1"/>
+      <w:numFmt w:val="bullet"/>
+      <w:lvlText w:val=""/>
+      <w:lvlJc w:val="left"/>
+      <w:pPr>
+        <w:ind w:left="6480" w:hanging="360"/>
+      </w:pPr>
+      <w:rPr>
+        <w:rFonts w:ascii="Wingdings" w:hAnsi="Wingdings" w:hint="default"/>
+      </w:rPr>
+    </w:lvl>
+  </w:abstractNum>
+  <w:num w:numId="1">
+    <w:abstractNumId w:val="0"/>
+  </w:num>
+</w:numbering>
 </file>
 
 <file path=word/styles.xml><?xml version="1.0" encoding="utf-8"?>
@@ -741,6 +984,17 @@
       <w:sz w:val="24"/>
       <w:szCs w:val="24"/>
     </w:rPr>
+  </w:style>
+  <w:style w:type="paragraph" w:styleId="ListParagraph">
+    <w:name w:val="List Paragraph"/>
+    <w:basedOn w:val="Normal"/>
+    <w:uiPriority w:val="34"/>
+    <w:qFormat/>
+    <w:rsid w:val="00BD00EC"/>
+    <w:pPr>
+      <w:ind w:left="720"/>
+      <w:contextualSpacing/>
+    </w:pPr>
   </w:style>
 </w:styles>
 </file>

</xml_diff>